<commit_message>
Change the readme file for software function.
</commit_message>
<xml_diff>
--- a/doc/readme.docx
+++ b/doc/readme.docx
@@ -219,7 +219,25 @@
         <w:rPr>
           <w:rFonts w:hint="eastAsia"/>
         </w:rPr>
-        <w:t>输入项目名并点击创建，</w:t>
+        <w:t>输入项目名并点击</w:t>
+      </w:r>
+      <w:r>
+        <w:t>&lt;</w:t>
+      </w:r>
+      <w:r>
+        <w:rPr>
+          <w:rFonts w:hint="eastAsia"/>
+        </w:rPr>
+        <w:t>创建</w:t>
+      </w:r>
+      <w:r>
+        <w:t>&gt;</w:t>
+      </w:r>
+      <w:r>
+        <w:rPr>
+          <w:rFonts w:hint="eastAsia"/>
+        </w:rPr>
+        <w:t>，</w:t>
       </w:r>
       <w:r>
         <w:rPr>
@@ -737,12 +755,21 @@
       <w:pPr>
         <w:pStyle w:val="ListParagraph"/>
         <w:ind w:firstLine="280"/>
-      </w:pPr>
-      <w:r>
-        <w:rPr>
-          <w:rFonts w:hint="eastAsia"/>
-        </w:rPr>
-        <w:t>其中所有的属性均需要输入，否则会有提示。产品类型是下拉选择框，需要用户根据实际进行选择。</w:t>
+        <w:rPr>
+          <w:rFonts w:hint="eastAsia"/>
+        </w:rPr>
+      </w:pPr>
+      <w:r>
+        <w:rPr>
+          <w:rFonts w:hint="eastAsia"/>
+        </w:rPr>
+        <w:t>其中所有的属性均需要输入，否则会有</w:t>
+      </w:r>
+      <w:r>
+        <w:rPr>
+          <w:rFonts w:hint="eastAsia"/>
+        </w:rPr>
+        <w:t>输入不能为空的</w:t>
       </w:r>
       <w:r>
         <w:rPr>
@@ -754,7 +781,37 @@
         <w:rPr>
           <w:rFonts w:hint="eastAsia"/>
         </w:rPr>
-        <w:t>点击确认，则会将产品存入当前所选项目中，并会在图</w:t>
+        <w:t>提示。产品类型是下拉选择框，需要用户根据实际进行选择。</w:t>
+      </w:r>
+      <w:r>
+        <w:rPr>
+          <w:rFonts w:hint="eastAsia"/>
+        </w:rPr>
+        <w:t xml:space="preserve"> </w:t>
+      </w:r>
+      <w:r>
+        <w:rPr>
+          <w:rFonts w:hint="eastAsia"/>
+        </w:rPr>
+        <w:t>点击</w:t>
+      </w:r>
+      <w:r>
+        <w:t>&lt;</w:t>
+      </w:r>
+      <w:r>
+        <w:rPr>
+          <w:rFonts w:hint="eastAsia"/>
+        </w:rPr>
+        <w:t>确认</w:t>
+      </w:r>
+      <w:r>
+        <w:t>&gt;</w:t>
+      </w:r>
+      <w:r>
+        <w:rPr>
+          <w:rFonts w:hint="eastAsia"/>
+        </w:rPr>
+        <w:t>，则会将产品存入当前所选项目中，并会在图</w:t>
       </w:r>
       <w:r>
         <w:rPr>
@@ -766,7 +823,61 @@
         <w:rPr>
           <w:rFonts w:hint="eastAsia"/>
         </w:rPr>
-        <w:t>中的列表中看到插入产品信息。如果该项目中存在此产品信息，则会有错误提示产生。如图</w:t>
+        <w:t>中的列表中看到</w:t>
+      </w:r>
+      <w:r>
+        <w:rPr>
+          <w:rFonts w:hint="eastAsia"/>
+        </w:rPr>
+        <w:t>所</w:t>
+      </w:r>
+      <w:r>
+        <w:rPr>
+          <w:rFonts w:hint="eastAsia"/>
+        </w:rPr>
+        <w:t>插入</w:t>
+      </w:r>
+      <w:r>
+        <w:rPr>
+          <w:rFonts w:hint="eastAsia"/>
+        </w:rPr>
+        <w:t>的</w:t>
+      </w:r>
+      <w:r>
+        <w:rPr>
+          <w:rFonts w:hint="eastAsia"/>
+        </w:rPr>
+        <w:t>产品信息。</w:t>
+      </w:r>
+    </w:p>
+    <w:p>
+      <w:pPr>
+        <w:pStyle w:val="ListParagraph"/>
+        <w:ind w:firstLine="280"/>
+      </w:pPr>
+      <w:r>
+        <w:rPr>
+          <w:rFonts w:hint="eastAsia"/>
+        </w:rPr>
+        <w:t>注意：当一个空项目被插入数据后，其状态会变为可以出库。</w:t>
+      </w:r>
+    </w:p>
+    <w:p>
+      <w:pPr>
+        <w:pStyle w:val="ListParagraph"/>
+        <w:ind w:firstLine="280"/>
+      </w:pPr>
+    </w:p>
+    <w:p>
+      <w:pPr>
+        <w:pStyle w:val="ListParagraph"/>
+        <w:ind w:firstLine="280"/>
+      </w:pPr>
+      <w:r>
+        <w:rPr>
+          <w:rFonts w:hint="eastAsia"/>
+        </w:rPr>
+        <w:t>如果该项目中存在此产品信息，则会有错误提示产生。如图</w:t>
       </w:r>
       <w:r>
         <w:rPr>
@@ -857,30 +968,25 @@
         <w:t xml:space="preserve"> 6</w:t>
       </w:r>
     </w:p>
+    <w:p/>
+    <w:p>
+      <w:r>
+        <w:rPr>
+          <w:rFonts w:hint="eastAsia"/>
+        </w:rPr>
+        <w:t xml:space="preserve">3. </w:t>
+      </w:r>
+      <w:r>
+        <w:rPr>
+          <w:rFonts w:hint="eastAsia"/>
+        </w:rPr>
+        <w:t>删除功能</w:t>
+      </w:r>
+    </w:p>
     <w:p>
       <w:pPr>
         <w:jc w:val="center"/>
       </w:pPr>
-    </w:p>
-    <w:p>
-      <w:r>
-        <w:rPr>
-          <w:rFonts w:hint="eastAsia"/>
-        </w:rPr>
-        <w:tab/>
-        <w:t xml:space="preserve">3. </w:t>
-      </w:r>
-      <w:r>
-        <w:rPr>
-          <w:rFonts w:hint="eastAsia"/>
-        </w:rPr>
-        <w:t>删除功能</w:t>
-      </w:r>
-    </w:p>
-    <w:p>
-      <w:pPr>
-        <w:jc w:val="center"/>
-      </w:pPr>
       <w:r>
         <w:rPr>
           <w:rFonts w:hint="eastAsia"/>
@@ -915,7 +1021,25 @@
         <w:rPr>
           <w:rFonts w:hint="eastAsia"/>
         </w:rPr>
-        <w:t>，会出现删除提示框，如果点击确定按钮，则选中产品会从该项目中被删除，如图</w:t>
+        <w:t>，会出现删除提示框，如果点击</w:t>
+      </w:r>
+      <w:r>
+        <w:t>&lt;</w:t>
+      </w:r>
+      <w:r>
+        <w:rPr>
+          <w:rFonts w:hint="eastAsia"/>
+        </w:rPr>
+        <w:t>确定</w:t>
+      </w:r>
+      <w:r>
+        <w:t>&gt;</w:t>
+      </w:r>
+      <w:r>
+        <w:rPr>
+          <w:rFonts w:hint="eastAsia"/>
+        </w:rPr>
+        <w:t>按钮，则选中产品会从该项目中被删除，如图</w:t>
       </w:r>
       <w:r>
         <w:rPr>
@@ -1069,7 +1193,13 @@
         <w:rPr>
           <w:rFonts w:hint="eastAsia"/>
         </w:rPr>
-        <w:t>会弹出一个对话框，对话框中显示这所生成的对应二维码标签。</w:t>
+        <w:t>会弹出一个对话框，对话框中显示了</w:t>
+      </w:r>
+      <w:r>
+        <w:rPr>
+          <w:rFonts w:hint="eastAsia"/>
+        </w:rPr>
+        <w:t>所生成的对应二维码标签。</w:t>
       </w:r>
       <w:r>
         <w:rPr>
@@ -1081,7 +1211,31 @@
         <w:rPr>
           <w:rFonts w:hint="eastAsia"/>
         </w:rPr>
-        <w:t>点击该对话框的确定按钮，会链接到电脑自带的打印机程序，并进行打印操作。</w:t>
+        <w:t>点击该对话框的</w:t>
+      </w:r>
+      <w:r>
+        <w:t>&lt;</w:t>
+      </w:r>
+      <w:r>
+        <w:rPr>
+          <w:rFonts w:hint="eastAsia"/>
+        </w:rPr>
+        <w:t>确定</w:t>
+      </w:r>
+      <w:r>
+        <w:t>&gt;</w:t>
+      </w:r>
+      <w:r>
+        <w:rPr>
+          <w:rFonts w:hint="eastAsia"/>
+        </w:rPr>
+        <w:t>按钮，会链接到电脑自带的打印机程序，即可</w:t>
+      </w:r>
+      <w:r>
+        <w:rPr>
+          <w:rFonts w:hint="eastAsia"/>
+        </w:rPr>
+        <w:t>进行打印操作。</w:t>
       </w:r>
       <w:r>
         <w:rPr>
@@ -1229,6 +1383,12 @@
         <w:rPr>
           <w:rFonts w:hint="eastAsia"/>
         </w:rPr>
+        <w:t>中</w:t>
+      </w:r>
+      <w:r>
+        <w:rPr>
+          <w:rFonts w:hint="eastAsia"/>
+        </w:rPr>
         <w:t>，</w:t>
       </w:r>
       <w:r>
@@ -1342,7 +1502,31 @@
         <w:rPr>
           <w:rFonts w:hint="eastAsia"/>
         </w:rPr>
-        <w:t>文件，并点击上传，</w:t>
+        <w:t>文件，并点击</w:t>
+      </w:r>
+      <w:r>
+        <w:t>&lt;</w:t>
+      </w:r>
+      <w:r>
+        <w:rPr>
+          <w:rFonts w:hint="eastAsia"/>
+        </w:rPr>
+        <w:t>上传</w:t>
+      </w:r>
+      <w:r>
+        <w:t>&gt;</w:t>
+      </w:r>
+      <w:r>
+        <w:rPr>
+          <w:rFonts w:hint="eastAsia"/>
+        </w:rPr>
+        <w:t>按钮</w:t>
+      </w:r>
+      <w:r>
+        <w:rPr>
+          <w:rFonts w:hint="eastAsia"/>
+        </w:rPr>
+        <w:t>，</w:t>
       </w:r>
       <w:r>
         <w:rPr>
@@ -1354,7 +1538,13 @@
         <w:rPr>
           <w:rFonts w:hint="eastAsia"/>
         </w:rPr>
-        <w:t>中数据会被存储到图中所选择的项目中。</w:t>
+        <w:t>中数据会被存储到</w:t>
+      </w:r>
+      <w:r>
+        <w:rPr>
+          <w:rFonts w:hint="eastAsia"/>
+        </w:rPr>
+        <w:t>所选择的项目中。</w:t>
       </w:r>
     </w:p>
     <w:p>
@@ -1365,9 +1555,6 @@
     <w:p>
       <w:pPr>
         <w:ind w:firstLine="380"/>
-        <w:rPr>
-          <w:rFonts w:hint="eastAsia"/>
-        </w:rPr>
       </w:pPr>
       <w:r>
         <w:rPr>
@@ -1391,9 +1578,6 @@
     <w:p>
       <w:pPr>
         <w:ind w:firstLine="380"/>
-        <w:rPr>
-          <w:rFonts w:hint="eastAsia"/>
-        </w:rPr>
       </w:pPr>
       <w:r>
         <w:rPr>
@@ -1454,9 +1638,6 @@
       <w:pPr>
         <w:ind w:firstLine="380"/>
         <w:jc w:val="center"/>
-        <w:rPr>
-          <w:rFonts w:hint="eastAsia"/>
-        </w:rPr>
       </w:pPr>
       <w:r>
         <w:rPr>
@@ -1480,17 +1661,11 @@
     <w:p>
       <w:pPr>
         <w:ind w:firstLine="380"/>
-        <w:rPr>
-          <w:rFonts w:hint="eastAsia"/>
-        </w:rPr>
       </w:pPr>
     </w:p>
     <w:p>
       <w:pPr>
         <w:ind w:firstLine="380"/>
-        <w:rPr>
-          <w:rFonts w:hint="eastAsia"/>
-        </w:rPr>
       </w:pPr>
       <w:r>
         <w:rPr>
@@ -1520,17 +1695,11 @@
     <w:p>
       <w:pPr>
         <w:ind w:firstLine="380"/>
-        <w:rPr>
-          <w:rFonts w:hint="eastAsia"/>
-        </w:rPr>
       </w:pPr>
     </w:p>
     <w:p>
       <w:pPr>
         <w:ind w:firstLine="380"/>
-        <w:rPr>
-          <w:rFonts w:hint="eastAsia"/>
-        </w:rPr>
       </w:pPr>
       <w:r>
         <w:rPr>
@@ -1589,18 +1758,12 @@
     <w:p>
       <w:pPr>
         <w:ind w:firstLine="380"/>
-        <w:rPr>
-          <w:rFonts w:hint="eastAsia"/>
-        </w:rPr>
       </w:pPr>
     </w:p>
     <w:p>
       <w:pPr>
         <w:ind w:firstLine="380"/>
         <w:jc w:val="center"/>
-        <w:rPr>
-          <w:rFonts w:hint="eastAsia"/>
-        </w:rPr>
       </w:pPr>
       <w:r>
         <w:rPr>
@@ -1624,9 +1787,6 @@
     <w:p>
       <w:pPr>
         <w:ind w:firstLine="380"/>
-        <w:rPr>
-          <w:rFonts w:hint="eastAsia"/>
-        </w:rPr>
       </w:pPr>
     </w:p>
     <w:p>
@@ -1716,9 +1876,6 @@
     <w:p>
       <w:pPr>
         <w:ind w:firstLine="380"/>
-        <w:rPr>
-          <w:rFonts w:hint="eastAsia"/>
-        </w:rPr>
       </w:pPr>
       <w:r>
         <w:rPr>
@@ -1752,7 +1909,6 @@
       <w:pPr>
         <w:ind w:firstLine="380"/>
         <w:rPr>
-          <w:rFonts w:hint="eastAsia"/>
           <w:color w:val="FF0000"/>
         </w:rPr>
       </w:pPr>
@@ -1791,8 +1947,6 @@
         </w:rPr>
         <w:t>，</w:t>
       </w:r>
-      <w:bookmarkStart w:id="0" w:name="_GoBack"/>
-      <w:bookmarkEnd w:id="0"/>
       <w:r>
         <w:rPr>
           <w:rFonts w:hint="eastAsia"/>
@@ -1809,9 +1963,6 @@
     <w:p>
       <w:pPr>
         <w:ind w:firstLine="380"/>
-        <w:rPr>
-          <w:rFonts w:hint="eastAsia"/>
-        </w:rPr>
       </w:pPr>
     </w:p>
     <w:p>
@@ -1872,7 +2023,13 @@
         <w:rPr>
           <w:rFonts w:hint="eastAsia"/>
         </w:rPr>
-        <w:t>按钮，后即可通过扫码枪来进行扫码出库。如图</w:t>
+        <w:t>按钮，</w:t>
+      </w:r>
+      <w:r>
+        <w:rPr>
+          <w:rFonts w:hint="eastAsia"/>
+        </w:rPr>
+        <w:t>即可通过扫码枪来进行扫码出库。如图</w:t>
       </w:r>
       <w:r>
         <w:rPr>
@@ -1897,8 +2054,8 @@
           <w:noProof/>
         </w:rPr>
         <w:drawing>
-          <wp:inline distT="0" distB="0" distL="0" distR="0" wp14:anchorId="40AA7E33" wp14:editId="2F0A5524">
-            <wp:extent cx="4852035" cy="3536594"/>
+          <wp:inline distT="0" distB="0" distL="0" distR="0" wp14:anchorId="40AA7E33" wp14:editId="1AE0DC41">
+            <wp:extent cx="4851400" cy="3282950"/>
             <wp:effectExtent l="0" t="0" r="0" b="0"/>
             <wp:docPr id="10" name="Picture 10" descr="../../../Desktop/Screen%20Shot%202017-04-17%20at%204.47.27%2"/>
             <wp:cNvGraphicFramePr>
@@ -1929,7 +2086,7 @@
                   <pic:spPr bwMode="auto">
                     <a:xfrm>
                       <a:off x="0" y="0"/>
-                      <a:ext cx="4858812" cy="3541533"/>
+                      <a:ext cx="4861597" cy="3289850"/>
                     </a:xfrm>
                     <a:prstGeom prst="rect">
                       <a:avLst/>
@@ -2012,7 +2169,19 @@
         <w:rPr>
           <w:rFonts w:hint="eastAsia"/>
         </w:rPr>
-        <w:t>）用户可以根据项目状态快速选择自己要出库的项目，该功能和查询部分一直。</w:t>
+        <w:t>）用</w:t>
+      </w:r>
+      <w:r>
+        <w:rPr>
+          <w:rFonts w:hint="eastAsia"/>
+        </w:rPr>
+        <w:t>户可以根据项目状态快速选择自己要出库的项目，该功能和查询部分一致</w:t>
+      </w:r>
+      <w:r>
+        <w:rPr>
+          <w:rFonts w:hint="eastAsia"/>
+        </w:rPr>
+        <w:t>。</w:t>
       </w:r>
     </w:p>
     <w:p>
@@ -2044,13 +2213,19 @@
         <w:t>）当点</w:t>
       </w:r>
       <w:r>
+        <w:rPr>
+          <w:rFonts w:hint="eastAsia"/>
+        </w:rPr>
+        <w:t>击</w:t>
+      </w:r>
+      <w:r>
         <w:t>&lt;</w:t>
       </w:r>
       <w:r>
         <w:rPr>
           <w:rFonts w:hint="eastAsia"/>
         </w:rPr>
-        <w:t>击开始出库</w:t>
+        <w:t>开始出库</w:t>
       </w:r>
       <w:r>
         <w:t>&gt;</w:t>
@@ -2696,7 +2871,14 @@
           <w:rFonts w:hint="eastAsia"/>
           <w:color w:val="000000" w:themeColor="text1"/>
         </w:rPr>
-        <w:t>按钮，既可以为选中项目的产品的参数添加误差值，效果如图</w:t>
+        <w:t>按钮，既可以为选中</w:t>
+      </w:r>
+      <w:r>
+        <w:rPr>
+          <w:rFonts w:hint="eastAsia"/>
+          <w:color w:val="000000" w:themeColor="text1"/>
+        </w:rPr>
+        <w:t>产品的参数添加误差值，效果如图</w:t>
       </w:r>
       <w:r>
         <w:rPr>
@@ -2808,8 +2990,55 @@
           <w:rFonts w:hint="eastAsia"/>
           <w:color w:val="000000" w:themeColor="text1"/>
         </w:rPr>
-        <w:t>输入宽和高的误差后点击确定，则该项目下所有的产品的宽和高都会加入该误差参数。</w:t>
-      </w:r>
+        <w:t>输入宽和高的误差后点击</w:t>
+      </w:r>
+      <w:r>
+        <w:rPr>
+          <w:color w:val="000000" w:themeColor="text1"/>
+        </w:rPr>
+        <w:t>&lt;</w:t>
+      </w:r>
+      <w:r>
+        <w:rPr>
+          <w:rFonts w:hint="eastAsia"/>
+          <w:color w:val="000000" w:themeColor="text1"/>
+        </w:rPr>
+        <w:t>确定</w:t>
+      </w:r>
+      <w:r>
+        <w:rPr>
+          <w:color w:val="000000" w:themeColor="text1"/>
+        </w:rPr>
+        <w:t>&gt;</w:t>
+      </w:r>
+      <w:r>
+        <w:rPr>
+          <w:rFonts w:hint="eastAsia"/>
+          <w:color w:val="000000" w:themeColor="text1"/>
+        </w:rPr>
+        <w:t>，该项目下所有的产品的宽和高都会加入</w:t>
+      </w:r>
+      <w:r>
+        <w:rPr>
+          <w:rFonts w:hint="eastAsia"/>
+          <w:color w:val="000000" w:themeColor="text1"/>
+        </w:rPr>
+        <w:t>误差参数。</w:t>
+      </w:r>
+    </w:p>
+    <w:p>
+      <w:pPr>
+        <w:rPr>
+          <w:color w:val="000000" w:themeColor="text1"/>
+        </w:rPr>
+      </w:pPr>
+    </w:p>
+    <w:p>
+      <w:pPr>
+        <w:rPr>
+          <w:color w:val="000000" w:themeColor="text1"/>
+        </w:rPr>
+      </w:pPr>
     </w:p>
     <w:p>
       <w:pPr>
@@ -2890,7 +3119,16 @@
           <w:rFonts w:hint="eastAsia"/>
           <w:color w:val="000000" w:themeColor="text1"/>
         </w:rPr>
-        <w:t>按钮，即可直接下载包含所选数据的</w:t>
+        <w:t>按钮，</w:t>
+      </w:r>
+      <w:bookmarkStart w:id="0" w:name="_GoBack"/>
+      <w:bookmarkEnd w:id="0"/>
+      <w:r>
+        <w:rPr>
+          <w:rFonts w:hint="eastAsia"/>
+          <w:color w:val="000000" w:themeColor="text1"/>
+        </w:rPr>
+        <w:t>可直接下载包含所选数据的</w:t>
       </w:r>
       <w:r>
         <w:rPr>

</xml_diff>

<commit_message>
bugs fixed : 1. confirm reciver inputs validity check; export bug
</commit_message>
<xml_diff>
--- a/doc/readme.docx
+++ b/doc/readme.docx
@@ -1,6 +1,6 @@
 
 <file path=word/document.xml><?xml version="1.0" encoding="utf-8"?>
-<w:document xmlns:wpc="http://schemas.microsoft.com/office/word/2010/wordprocessingCanvas" xmlns:mo="http://schemas.microsoft.com/office/mac/office/2008/main" xmlns:mc="http://schemas.openxmlformats.org/markup-compatibility/2006" xmlns:mv="urn:schemas-microsoft-com:mac:vml" xmlns:o="urn:schemas-microsoft-com:office:office" xmlns:r="http://schemas.openxmlformats.org/officeDocument/2006/relationships" xmlns:m="http://schemas.openxmlformats.org/officeDocument/2006/math" xmlns:v="urn:schemas-microsoft-com:vml" xmlns:wp14="http://schemas.microsoft.com/office/word/2010/wordprocessingDrawing" xmlns:wp="http://schemas.openxmlformats.org/drawingml/2006/wordprocessingDrawing" xmlns:w10="urn:schemas-microsoft-com:office:word" xmlns:w="http://schemas.openxmlformats.org/wordprocessingml/2006/main" xmlns:w14="http://schemas.microsoft.com/office/word/2010/wordml" xmlns:w15="http://schemas.microsoft.com/office/word/2012/wordml" xmlns:wpg="http://schemas.microsoft.com/office/word/2010/wordprocessingGroup" xmlns:wpi="http://schemas.microsoft.com/office/word/2010/wordprocessingInk" xmlns:wne="http://schemas.microsoft.com/office/word/2006/wordml" xmlns:wps="http://schemas.microsoft.com/office/word/2010/wordprocessingShape" mc:Ignorable="w14 w15 wp14">
+<w:document xmlns:wpc="http://schemas.microsoft.com/office/word/2010/wordprocessingCanvas" xmlns:cx="http://schemas.microsoft.com/office/drawing/2014/chartex" xmlns:cx1="http://schemas.microsoft.com/office/drawing/2015/9/8/chartex" xmlns:cx2="http://schemas.microsoft.com/office/drawing/2015/10/21/chartex" xmlns:cx3="http://schemas.microsoft.com/office/drawing/2016/5/9/chartex" xmlns:cx4="http://schemas.microsoft.com/office/drawing/2016/5/10/chartex" xmlns:cx5="http://schemas.microsoft.com/office/drawing/2016/5/11/chartex" xmlns:mc="http://schemas.openxmlformats.org/markup-compatibility/2006" xmlns:o="urn:schemas-microsoft-com:office:office" xmlns:r="http://schemas.openxmlformats.org/officeDocument/2006/relationships" xmlns:m="http://schemas.openxmlformats.org/officeDocument/2006/math" xmlns:v="urn:schemas-microsoft-com:vml" xmlns:wp14="http://schemas.microsoft.com/office/word/2010/wordprocessingDrawing" xmlns:wp="http://schemas.openxmlformats.org/drawingml/2006/wordprocessingDrawing" xmlns:w10="urn:schemas-microsoft-com:office:word" xmlns:w="http://schemas.openxmlformats.org/wordprocessingml/2006/main" xmlns:w14="http://schemas.microsoft.com/office/word/2010/wordml" xmlns:w15="http://schemas.microsoft.com/office/word/2012/wordml" xmlns:w16se="http://schemas.microsoft.com/office/word/2015/wordml/symex" xmlns:wpg="http://schemas.microsoft.com/office/word/2010/wordprocessingGroup" xmlns:wpi="http://schemas.microsoft.com/office/word/2010/wordprocessingInk" xmlns:wne="http://schemas.microsoft.com/office/word/2006/wordml" xmlns:wps="http://schemas.microsoft.com/office/word/2010/wordprocessingShape" mc:Ignorable="w14 w15 w16se wp14">
   <w:body>
     <w:p>
       <w:pPr>
@@ -40,7 +40,7 @@
     </w:p>
     <w:p>
       <w:pPr>
-        <w:pStyle w:val="ListParagraph"/>
+        <w:pStyle w:val="a3"/>
         <w:numPr>
           <w:ilvl w:val="0"/>
           <w:numId w:val="3"/>
@@ -55,7 +55,7 @@
     </w:p>
     <w:p>
       <w:pPr>
-        <w:pStyle w:val="ListParagraph"/>
+        <w:pStyle w:val="a3"/>
       </w:pPr>
       <w:r>
         <w:rPr>
@@ -78,7 +78,7 @@
     </w:p>
     <w:p>
       <w:pPr>
-        <w:pStyle w:val="ListParagraph"/>
+        <w:pStyle w:val="a3"/>
         <w:jc w:val="center"/>
       </w:pPr>
       <w:r>
@@ -138,7 +138,7 @@
     </w:p>
     <w:p>
       <w:pPr>
-        <w:pStyle w:val="ListParagraph"/>
+        <w:pStyle w:val="a3"/>
       </w:pPr>
       <w:r>
         <w:rPr>
@@ -185,12 +185,12 @@
     </w:p>
     <w:p>
       <w:pPr>
-        <w:pStyle w:val="ListParagraph"/>
-      </w:pPr>
-    </w:p>
-    <w:p>
-      <w:pPr>
-        <w:pStyle w:val="ListParagraph"/>
+        <w:pStyle w:val="a3"/>
+      </w:pPr>
+    </w:p>
+    <w:p>
+      <w:pPr>
+        <w:pStyle w:val="a3"/>
       </w:pPr>
       <w:r>
         <w:rPr>
@@ -213,7 +213,7 @@
     </w:p>
     <w:p>
       <w:pPr>
-        <w:pStyle w:val="ListParagraph"/>
+        <w:pStyle w:val="a3"/>
       </w:pPr>
       <w:r>
         <w:rPr>
@@ -278,12 +278,12 @@
     </w:p>
     <w:p>
       <w:pPr>
-        <w:pStyle w:val="ListParagraph"/>
-      </w:pPr>
-    </w:p>
-    <w:p>
-      <w:pPr>
-        <w:pStyle w:val="ListParagraph"/>
+        <w:pStyle w:val="a3"/>
+      </w:pPr>
+    </w:p>
+    <w:p>
+      <w:pPr>
+        <w:pStyle w:val="a3"/>
         <w:jc w:val="center"/>
       </w:pPr>
       <w:r>
@@ -343,7 +343,7 @@
     </w:p>
     <w:p>
       <w:pPr>
-        <w:pStyle w:val="ListParagraph"/>
+        <w:pStyle w:val="a3"/>
       </w:pPr>
       <w:r>
         <w:rPr>
@@ -421,7 +421,7 @@
     </w:p>
     <w:p>
       <w:pPr>
-        <w:pStyle w:val="ListParagraph"/>
+        <w:pStyle w:val="a3"/>
         <w:jc w:val="center"/>
       </w:pPr>
       <w:r>
@@ -439,12 +439,12 @@
     </w:p>
     <w:p>
       <w:pPr>
-        <w:pStyle w:val="ListParagraph"/>
-      </w:pPr>
-    </w:p>
-    <w:p>
-      <w:pPr>
-        <w:pStyle w:val="ListParagraph"/>
+        <w:pStyle w:val="a3"/>
+      </w:pPr>
+    </w:p>
+    <w:p>
+      <w:pPr>
+        <w:pStyle w:val="a3"/>
       </w:pPr>
       <w:r>
         <w:rPr>
@@ -473,7 +473,7 @@
     </w:p>
     <w:p>
       <w:pPr>
-        <w:pStyle w:val="ListParagraph"/>
+        <w:pStyle w:val="a3"/>
         <w:ind w:firstLine="320"/>
       </w:pPr>
       <w:r>
@@ -491,7 +491,7 @@
     </w:p>
     <w:p>
       <w:pPr>
-        <w:pStyle w:val="ListParagraph"/>
+        <w:pStyle w:val="a3"/>
         <w:ind w:firstLine="320"/>
       </w:pPr>
       <w:r>
@@ -515,7 +515,7 @@
     </w:p>
     <w:p>
       <w:pPr>
-        <w:pStyle w:val="ListParagraph"/>
+        <w:pStyle w:val="a3"/>
         <w:ind w:firstLine="280"/>
       </w:pPr>
       <w:r>
@@ -575,7 +575,7 @@
     </w:p>
     <w:p>
       <w:pPr>
-        <w:pStyle w:val="ListParagraph"/>
+        <w:pStyle w:val="a3"/>
         <w:ind w:firstLine="280"/>
         <w:jc w:val="center"/>
       </w:pPr>
@@ -594,27 +594,28 @@
     </w:p>
     <w:p>
       <w:pPr>
-        <w:pStyle w:val="ListParagraph"/>
+        <w:pStyle w:val="a3"/>
         <w:ind w:firstLine="280"/>
         <w:jc w:val="center"/>
       </w:pPr>
     </w:p>
     <w:p>
       <w:pPr>
-        <w:pStyle w:val="ListParagraph"/>
+        <w:pStyle w:val="a3"/>
         <w:ind w:firstLine="280"/>
         <w:jc w:val="center"/>
       </w:pPr>
     </w:p>
     <w:p>
       <w:pPr>
-        <w:pStyle w:val="ListParagraph"/>
+        <w:pStyle w:val="a3"/>
         <w:ind w:firstLine="280"/>
       </w:pPr>
       <w:r>
         <w:rPr>
           <w:rFonts w:hint="eastAsia"/>
         </w:rPr>
+        <w:lastRenderedPageBreak/>
         <w:t xml:space="preserve">2. </w:t>
       </w:r>
       <w:r>
@@ -626,7 +627,7 @@
     </w:p>
     <w:p>
       <w:pPr>
-        <w:pStyle w:val="ListParagraph"/>
+        <w:pStyle w:val="a3"/>
         <w:ind w:firstLine="280"/>
       </w:pPr>
       <w:r>
@@ -734,7 +735,7 @@
     </w:p>
     <w:p>
       <w:pPr>
-        <w:pStyle w:val="ListParagraph"/>
+        <w:pStyle w:val="a3"/>
         <w:ind w:firstLine="280"/>
         <w:jc w:val="center"/>
       </w:pPr>
@@ -753,11 +754,8 @@
     </w:p>
     <w:p>
       <w:pPr>
-        <w:pStyle w:val="ListParagraph"/>
+        <w:pStyle w:val="a3"/>
         <w:ind w:firstLine="280"/>
-        <w:rPr>
-          <w:rFonts w:hint="eastAsia"/>
-        </w:rPr>
       </w:pPr>
       <w:r>
         <w:rPr>
@@ -852,7 +850,7 @@
     </w:p>
     <w:p>
       <w:pPr>
-        <w:pStyle w:val="ListParagraph"/>
+        <w:pStyle w:val="a3"/>
         <w:ind w:firstLine="280"/>
       </w:pPr>
       <w:r>
@@ -864,13 +862,13 @@
     </w:p>
     <w:p>
       <w:pPr>
-        <w:pStyle w:val="ListParagraph"/>
+        <w:pStyle w:val="a3"/>
         <w:ind w:firstLine="280"/>
       </w:pPr>
     </w:p>
     <w:p>
       <w:pPr>
-        <w:pStyle w:val="ListParagraph"/>
+        <w:pStyle w:val="a3"/>
         <w:ind w:firstLine="280"/>
       </w:pPr>
       <w:r>
@@ -974,6 +972,7 @@
         <w:rPr>
           <w:rFonts w:hint="eastAsia"/>
         </w:rPr>
+        <w:lastRenderedPageBreak/>
         <w:t xml:space="preserve">3. </w:t>
       </w:r>
       <w:r>
@@ -1705,6 +1704,7 @@
         <w:rPr>
           <w:noProof/>
         </w:rPr>
+        <w:lastRenderedPageBreak/>
         <w:drawing>
           <wp:inline distT="0" distB="0" distL="0" distR="0" wp14:anchorId="40999163" wp14:editId="3BF50C9A">
             <wp:extent cx="3568700" cy="1968500"/>
@@ -1984,7 +1984,7 @@
     </w:p>
     <w:p>
       <w:pPr>
-        <w:pStyle w:val="ListParagraph"/>
+        <w:pStyle w:val="a3"/>
         <w:numPr>
           <w:ilvl w:val="0"/>
           <w:numId w:val="3"/>
@@ -2129,6 +2129,7 @@
         <w:rPr>
           <w:rFonts w:hint="eastAsia"/>
         </w:rPr>
+        <w:lastRenderedPageBreak/>
         <w:t>当所扫描产品已经出库，或者不存在于该项目中时，会有文字和声音提示。</w:t>
       </w:r>
     </w:p>
@@ -2711,6 +2712,7 @@
           <w:noProof/>
           <w:color w:val="000000" w:themeColor="text1"/>
         </w:rPr>
+        <w:lastRenderedPageBreak/>
         <w:drawing>
           <wp:inline distT="0" distB="0" distL="0" distR="0" wp14:anchorId="74229DA6" wp14:editId="4BE794E0">
             <wp:extent cx="4623435" cy="3380245"/>
@@ -3058,6 +3060,7 @@
           <w:rFonts w:hint="eastAsia"/>
           <w:color w:val="000000" w:themeColor="text1"/>
         </w:rPr>
+        <w:lastRenderedPageBreak/>
         <w:t>二、导出到</w:t>
       </w:r>
       <w:r>
@@ -3121,8 +3124,6 @@
         </w:rPr>
         <w:t>按钮，</w:t>
       </w:r>
-      <w:bookmarkStart w:id="0" w:name="_GoBack"/>
-      <w:bookmarkEnd w:id="0"/>
       <w:r>
         <w:rPr>
           <w:rFonts w:hint="eastAsia"/>
@@ -3243,6 +3244,47 @@
         <w:t>14</w:t>
       </w:r>
     </w:p>
+    <w:p>
+      <w:pPr>
+        <w:jc w:val="center"/>
+        <w:rPr>
+          <w:color w:val="000000" w:themeColor="text1"/>
+        </w:rPr>
+      </w:pPr>
+    </w:p>
+    <w:p>
+      <w:pPr>
+        <w:jc w:val="center"/>
+      </w:pPr>
+      <w:r>
+        <w:rPr>
+          <w:rFonts w:hint="eastAsia"/>
+        </w:rPr>
+        <w:t>第四章</w:t>
+      </w:r>
+      <w:r>
+        <w:rPr>
+          <w:rFonts w:hint="eastAsia"/>
+        </w:rPr>
+        <w:t xml:space="preserve"> </w:t>
+      </w:r>
+      <w:r>
+        <w:rPr>
+          <w:rFonts w:hint="eastAsia"/>
+        </w:rPr>
+        <w:t>软件环境配置</w:t>
+      </w:r>
+    </w:p>
+    <w:p>
+      <w:pPr>
+        <w:jc w:val="center"/>
+        <w:rPr>
+          <w:rFonts w:hint="eastAsia"/>
+        </w:rPr>
+      </w:pPr>
+      <w:bookmarkStart w:id="0" w:name="_GoBack"/>
+      <w:bookmarkEnd w:id="0"/>
+    </w:p>
     <w:sectPr>
       <w:pgSz w:w="11900" w:h="16840"/>
       <w:pgMar w:top="1440" w:right="1440" w:bottom="1440" w:left="1440" w:header="708" w:footer="708" w:gutter="0"/>
@@ -3254,8 +3296,8 @@
 </file>
 
 <file path=word/numbering.xml><?xml version="1.0" encoding="utf-8"?>
-<w:numbering xmlns:wpc="http://schemas.microsoft.com/office/word/2010/wordprocessingCanvas" xmlns:mo="http://schemas.microsoft.com/office/mac/office/2008/main" xmlns:mc="http://schemas.openxmlformats.org/markup-compatibility/2006" xmlns:mv="urn:schemas-microsoft-com:mac:vml" xmlns:o="urn:schemas-microsoft-com:office:office" xmlns:r="http://schemas.openxmlformats.org/officeDocument/2006/relationships" xmlns:m="http://schemas.openxmlformats.org/officeDocument/2006/math" xmlns:v="urn:schemas-microsoft-com:vml" xmlns:wp14="http://schemas.microsoft.com/office/word/2010/wordprocessingDrawing" xmlns:wp="http://schemas.openxmlformats.org/drawingml/2006/wordprocessingDrawing" xmlns:w10="urn:schemas-microsoft-com:office:word" xmlns:w="http://schemas.openxmlformats.org/wordprocessingml/2006/main" xmlns:w14="http://schemas.microsoft.com/office/word/2010/wordml" xmlns:w15="http://schemas.microsoft.com/office/word/2012/wordml" xmlns:wpg="http://schemas.microsoft.com/office/word/2010/wordprocessingGroup" xmlns:wpi="http://schemas.microsoft.com/office/word/2010/wordprocessingInk" xmlns:wne="http://schemas.microsoft.com/office/word/2006/wordml" xmlns:wps="http://schemas.microsoft.com/office/word/2010/wordprocessingShape" mc:Ignorable="w14 w15 wp14">
-  <w:abstractNum w:abstractNumId="0">
+<w:numbering xmlns:wpc="http://schemas.microsoft.com/office/word/2010/wordprocessingCanvas" xmlns:cx="http://schemas.microsoft.com/office/drawing/2014/chartex" xmlns:cx1="http://schemas.microsoft.com/office/drawing/2015/9/8/chartex" xmlns:cx2="http://schemas.microsoft.com/office/drawing/2015/10/21/chartex" xmlns:cx3="http://schemas.microsoft.com/office/drawing/2016/5/9/chartex" xmlns:cx4="http://schemas.microsoft.com/office/drawing/2016/5/10/chartex" xmlns:cx5="http://schemas.microsoft.com/office/drawing/2016/5/11/chartex" xmlns:mc="http://schemas.openxmlformats.org/markup-compatibility/2006" xmlns:o="urn:schemas-microsoft-com:office:office" xmlns:r="http://schemas.openxmlformats.org/officeDocument/2006/relationships" xmlns:m="http://schemas.openxmlformats.org/officeDocument/2006/math" xmlns:v="urn:schemas-microsoft-com:vml" xmlns:wp14="http://schemas.microsoft.com/office/word/2010/wordprocessingDrawing" xmlns:wp="http://schemas.openxmlformats.org/drawingml/2006/wordprocessingDrawing" xmlns:w10="urn:schemas-microsoft-com:office:word" xmlns:w="http://schemas.openxmlformats.org/wordprocessingml/2006/main" xmlns:w14="http://schemas.microsoft.com/office/word/2010/wordml" xmlns:w15="http://schemas.microsoft.com/office/word/2012/wordml" xmlns:w16se="http://schemas.microsoft.com/office/word/2015/wordml/symex" xmlns:wpg="http://schemas.microsoft.com/office/word/2010/wordprocessingGroup" xmlns:wpi="http://schemas.microsoft.com/office/word/2010/wordprocessingInk" xmlns:wne="http://schemas.microsoft.com/office/word/2006/wordml" xmlns:wps="http://schemas.microsoft.com/office/word/2010/wordprocessingShape" mc:Ignorable="w14 w15 w16se wp14">
+  <w:abstractNum w:abstractNumId="0" w15:restartNumberingAfterBreak="0">
     <w:nsid w:val="2FDC446D"/>
     <w:multiLevelType w:val="hybridMultilevel"/>
     <w:tmpl w:val="AA0E4D02"/>
@@ -3344,7 +3386,7 @@
       </w:pPr>
     </w:lvl>
   </w:abstractNum>
-  <w:abstractNum w:abstractNumId="1">
+  <w:abstractNum w:abstractNumId="1" w15:restartNumberingAfterBreak="0">
     <w:nsid w:val="64D46854"/>
     <w:multiLevelType w:val="hybridMultilevel"/>
     <w:tmpl w:val="C734A7C4"/>
@@ -3433,7 +3475,7 @@
       </w:pPr>
     </w:lvl>
   </w:abstractNum>
-  <w:abstractNum w:abstractNumId="2">
+  <w:abstractNum w:abstractNumId="2" w15:restartNumberingAfterBreak="0">
     <w:nsid w:val="659E23A8"/>
     <w:multiLevelType w:val="hybridMultilevel"/>
     <w:tmpl w:val="A40006B0"/>
@@ -3522,7 +3564,7 @@
       </w:pPr>
     </w:lvl>
   </w:abstractNum>
-  <w:abstractNum w:abstractNumId="3">
+  <w:abstractNum w:abstractNumId="3" w15:restartNumberingAfterBreak="0">
     <w:nsid w:val="70012ACC"/>
     <w:multiLevelType w:val="hybridMultilevel"/>
     <w:tmpl w:val="BD26D6B2"/>
@@ -3627,7 +3669,7 @@
 </file>
 
 <file path=word/styles.xml><?xml version="1.0" encoding="utf-8"?>
-<w:styles xmlns:mc="http://schemas.openxmlformats.org/markup-compatibility/2006" xmlns:r="http://schemas.openxmlformats.org/officeDocument/2006/relationships" xmlns:w="http://schemas.openxmlformats.org/wordprocessingml/2006/main" xmlns:w14="http://schemas.microsoft.com/office/word/2010/wordml" xmlns:w15="http://schemas.microsoft.com/office/word/2012/wordml" mc:Ignorable="w14 w15">
+<w:styles xmlns:mc="http://schemas.openxmlformats.org/markup-compatibility/2006" xmlns:r="http://schemas.openxmlformats.org/officeDocument/2006/relationships" xmlns:w="http://schemas.openxmlformats.org/wordprocessingml/2006/main" xmlns:w14="http://schemas.microsoft.com/office/word/2010/wordml" xmlns:w15="http://schemas.microsoft.com/office/word/2012/wordml" xmlns:w16se="http://schemas.microsoft.com/office/word/2015/wordml/symex" mc:Ignorable="w14 w15 w16se">
   <w:docDefaults>
     <w:rPrDefault>
       <w:rPr>
@@ -3639,7 +3681,7 @@
     </w:rPrDefault>
     <w:pPrDefault/>
   </w:docDefaults>
-  <w:latentStyles w:defLockedState="0" w:defUIPriority="99" w:defSemiHidden="0" w:defUnhideWhenUsed="0" w:defQFormat="0" w:count="382">
+  <w:latentStyles w:defLockedState="0" w:defUIPriority="99" w:defSemiHidden="0" w:defUnhideWhenUsed="0" w:defQFormat="0" w:count="374">
     <w:lsdException w:name="Normal" w:uiPriority="0" w:qFormat="1"/>
     <w:lsdException w:name="heading 1" w:uiPriority="9" w:qFormat="1"/>
     <w:lsdException w:name="heading 2" w:semiHidden="1" w:uiPriority="9" w:unhideWhenUsed="1" w:qFormat="1"/>
@@ -3796,15 +3838,6 @@
     <w:lsdException w:name="Balloon Text" w:semiHidden="1" w:unhideWhenUsed="1"/>
     <w:lsdException w:name="Table Grid" w:uiPriority="39"/>
     <w:lsdException w:name="Table Theme" w:semiHidden="1" w:unhideWhenUsed="1"/>
-    <w:lsdException w:name="Note Level 1" w:semiHidden="1" w:unhideWhenUsed="1"/>
-    <w:lsdException w:name="Note Level 2" w:semiHidden="1" w:unhideWhenUsed="1"/>
-    <w:lsdException w:name="Note Level 3" w:semiHidden="1" w:unhideWhenUsed="1"/>
-    <w:lsdException w:name="Note Level 4" w:semiHidden="1" w:unhideWhenUsed="1"/>
-    <w:lsdException w:name="Note Level 5" w:semiHidden="1" w:unhideWhenUsed="1"/>
-    <w:lsdException w:name="Note Level 6" w:semiHidden="1" w:unhideWhenUsed="1"/>
-    <w:lsdException w:name="Note Level 7" w:semiHidden="1" w:unhideWhenUsed="1"/>
-    <w:lsdException w:name="Note Level 8" w:semiHidden="1" w:unhideWhenUsed="1"/>
-    <w:lsdException w:name="Note Level 9" w:semiHidden="1" w:unhideWhenUsed="1"/>
     <w:lsdException w:name="Placeholder Text" w:semiHidden="1"/>
     <w:lsdException w:name="No Spacing" w:uiPriority="1" w:qFormat="1"/>
     <w:lsdException w:name="Light Shading" w:uiPriority="60"/>
@@ -4023,17 +4056,17 @@
     <w:lsdException w:name="Mention" w:semiHidden="1" w:unhideWhenUsed="1"/>
     <w:lsdException w:name="Smart Hyperlink" w:semiHidden="1" w:unhideWhenUsed="1"/>
   </w:latentStyles>
-  <w:style w:type="paragraph" w:default="1" w:styleId="Normal">
+  <w:style w:type="paragraph" w:default="1" w:styleId="a">
     <w:name w:val="Normal"/>
     <w:qFormat/>
   </w:style>
-  <w:style w:type="character" w:default="1" w:styleId="DefaultParagraphFont">
+  <w:style w:type="character" w:default="1" w:styleId="a0">
     <w:name w:val="Default Paragraph Font"/>
     <w:uiPriority w:val="1"/>
     <w:semiHidden/>
     <w:unhideWhenUsed/>
   </w:style>
-  <w:style w:type="table" w:default="1" w:styleId="TableNormal">
+  <w:style w:type="table" w:default="1" w:styleId="a1">
     <w:name w:val="Normal Table"/>
     <w:uiPriority w:val="99"/>
     <w:semiHidden/>
@@ -4048,15 +4081,15 @@
       </w:tblCellMar>
     </w:tblPr>
   </w:style>
-  <w:style w:type="numbering" w:default="1" w:styleId="NoList">
+  <w:style w:type="numbering" w:default="1" w:styleId="a2">
     <w:name w:val="No List"/>
     <w:uiPriority w:val="99"/>
     <w:semiHidden/>
     <w:unhideWhenUsed/>
   </w:style>
-  <w:style w:type="paragraph" w:styleId="ListParagraph">
+  <w:style w:type="paragraph" w:styleId="a3">
     <w:name w:val="List Paragraph"/>
-    <w:basedOn w:val="Normal"/>
+    <w:basedOn w:val="a"/>
     <w:uiPriority w:val="34"/>
     <w:qFormat/>
     <w:rsid w:val="00875784"/>

</xml_diff>

<commit_message>
Requirement Changed：add field area
</commit_message>
<xml_diff>
--- a/doc/readme.docx
+++ b/doc/readme.docx
@@ -1,6 +1,6 @@
 
 <file path=word/document.xml><?xml version="1.0" encoding="utf-8"?>
-<w:document xmlns:wpc="http://schemas.microsoft.com/office/word/2010/wordprocessingCanvas" xmlns:cx="http://schemas.microsoft.com/office/drawing/2014/chartex" xmlns:cx1="http://schemas.microsoft.com/office/drawing/2015/9/8/chartex" xmlns:cx2="http://schemas.microsoft.com/office/drawing/2015/10/21/chartex" xmlns:cx3="http://schemas.microsoft.com/office/drawing/2016/5/9/chartex" xmlns:cx4="http://schemas.microsoft.com/office/drawing/2016/5/10/chartex" xmlns:cx5="http://schemas.microsoft.com/office/drawing/2016/5/11/chartex" xmlns:mc="http://schemas.openxmlformats.org/markup-compatibility/2006" xmlns:o="urn:schemas-microsoft-com:office:office" xmlns:r="http://schemas.openxmlformats.org/officeDocument/2006/relationships" xmlns:m="http://schemas.openxmlformats.org/officeDocument/2006/math" xmlns:v="urn:schemas-microsoft-com:vml" xmlns:wp14="http://schemas.microsoft.com/office/word/2010/wordprocessingDrawing" xmlns:wp="http://schemas.openxmlformats.org/drawingml/2006/wordprocessingDrawing" xmlns:w10="urn:schemas-microsoft-com:office:word" xmlns:w="http://schemas.openxmlformats.org/wordprocessingml/2006/main" xmlns:w14="http://schemas.microsoft.com/office/word/2010/wordml" xmlns:w15="http://schemas.microsoft.com/office/word/2012/wordml" xmlns:w16se="http://schemas.microsoft.com/office/word/2015/wordml/symex" xmlns:wpg="http://schemas.microsoft.com/office/word/2010/wordprocessingGroup" xmlns:wpi="http://schemas.microsoft.com/office/word/2010/wordprocessingInk" xmlns:wne="http://schemas.microsoft.com/office/word/2006/wordml" xmlns:wps="http://schemas.microsoft.com/office/word/2010/wordprocessingShape" mc:Ignorable="w14 w15 w16se wp14">
+<w:document xmlns:wpc="http://schemas.microsoft.com/office/word/2010/wordprocessingCanvas" xmlns:cx="http://schemas.microsoft.com/office/drawing/2014/chartex" xmlns:mc="http://schemas.openxmlformats.org/markup-compatibility/2006" xmlns:o="urn:schemas-microsoft-com:office:office" xmlns:r="http://schemas.openxmlformats.org/officeDocument/2006/relationships" xmlns:m="http://schemas.openxmlformats.org/officeDocument/2006/math" xmlns:v="urn:schemas-microsoft-com:vml" xmlns:wp14="http://schemas.microsoft.com/office/word/2010/wordprocessingDrawing" xmlns:wp="http://schemas.openxmlformats.org/drawingml/2006/wordprocessingDrawing" xmlns:w10="urn:schemas-microsoft-com:office:word" xmlns:w="http://schemas.openxmlformats.org/wordprocessingml/2006/main" xmlns:w14="http://schemas.microsoft.com/office/word/2010/wordml" xmlns:w15="http://schemas.microsoft.com/office/word/2012/wordml" xmlns:w16se="http://schemas.microsoft.com/office/word/2015/wordml/symex" xmlns:wpg="http://schemas.microsoft.com/office/word/2010/wordprocessingGroup" xmlns:wpi="http://schemas.microsoft.com/office/word/2010/wordprocessingInk" xmlns:wne="http://schemas.microsoft.com/office/word/2006/wordml" xmlns:wps="http://schemas.microsoft.com/office/word/2010/wordprocessingShape" mc:Ignorable="w14 w15 w16se wp14">
   <w:body>
     <w:p>
       <w:pPr>
@@ -3130,143 +3130,67 @@
     <w:p>
       <w:pPr>
         <w:spacing w:line="360" w:lineRule="auto"/>
-        <w:rPr>
-          <w:color w:val="4472C4" w:themeColor="accent1"/>
-        </w:rPr>
-      </w:pPr>
-      <w:r>
-        <w:rPr>
-          <w:rFonts w:hint="eastAsia"/>
-          <w:color w:val="4472C4" w:themeColor="accent1"/>
-        </w:rPr>
-        <w:t>至此，打印机设置完毕。</w:t>
-      </w:r>
-    </w:p>
-    <w:p>
-      <w:pPr>
-        <w:spacing w:line="360" w:lineRule="auto"/>
-        <w:rPr>
-          <w:color w:val="4472C4" w:themeColor="accent1"/>
-        </w:rPr>
-      </w:pPr>
-    </w:p>
-    <w:p>
-      <w:pPr>
-        <w:pStyle w:val="2"/>
-        <w:spacing w:line="360" w:lineRule="auto"/>
-      </w:pPr>
-      <w:r>
-        <w:rPr>
-          <w:rFonts w:hint="eastAsia"/>
-        </w:rPr>
-        <w:t>五、二维码扫码枪驱动安装</w:t>
-      </w:r>
-    </w:p>
-    <w:p>
-      <w:pPr>
-        <w:spacing w:line="360" w:lineRule="auto"/>
-      </w:pPr>
-      <w:r>
-        <w:rPr>
-          <w:rFonts w:hint="eastAsia"/>
-        </w:rPr>
-        <w:t>型号：</w:t>
-      </w:r>
-      <w:r>
-        <w:t>ScanHome ZD5800</w:t>
-      </w:r>
-    </w:p>
-    <w:p>
-      <w:pPr>
-        <w:spacing w:line="360" w:lineRule="auto"/>
-      </w:pPr>
-      <w:r>
-        <w:rPr>
-          <w:rFonts w:hint="eastAsia"/>
-        </w:rPr>
-        <w:t>网店地址：</w:t>
-      </w:r>
-      <w:hyperlink r:id="rId32" w:history="1">
-        <w:r>
-          <w:rPr>
-            <w:rStyle w:val="a4"/>
-          </w:rPr>
-          <w:t>https://item.jd.com/10382731111.html</w:t>
-        </w:r>
-      </w:hyperlink>
-    </w:p>
-    <w:p>
-      <w:pPr>
-        <w:spacing w:line="360" w:lineRule="auto"/>
-      </w:pPr>
-      <w:r>
-        <w:rPr>
-          <w:rFonts w:hint="eastAsia"/>
-        </w:rPr>
-        <w:t>二维码扫描枪的基本配置已经设置好，需要在电脑上安装中文驱动，安装方法如下：</w:t>
-      </w:r>
-    </w:p>
-    <w:p>
-      <w:pPr>
-        <w:pStyle w:val="a3"/>
-        <w:numPr>
-          <w:ilvl w:val="0"/>
-          <w:numId w:val="5"/>
-        </w:numPr>
-        <w:spacing w:line="360" w:lineRule="auto"/>
-      </w:pPr>
-      <w:r>
-        <w:rPr>
-          <w:rFonts w:hint="eastAsia"/>
-        </w:rPr>
-        <w:t>打开</w:t>
-      </w:r>
-      <w:r>
-        <w:rPr>
-          <w:rFonts w:hint="eastAsia"/>
-        </w:rPr>
-        <w:t>USB-COM-DRIVER(MY</w:t>
-      </w:r>
-      <w:r>
-        <w:rPr>
-          <w:rFonts w:hint="eastAsia"/>
-        </w:rPr>
-        <w:t>电子新款二维驱动）</w:t>
-      </w:r>
-      <w:r>
-        <w:rPr>
-          <w:rFonts w:hint="eastAsia"/>
-        </w:rPr>
-        <w:t>文件夹，双击</w:t>
-      </w:r>
-      <w:r>
-        <w:rPr>
-          <w:rFonts w:hint="eastAsia"/>
-        </w:rPr>
-        <w:t>setup</w:t>
-      </w:r>
-      <w:r>
-        <w:t>.</w:t>
-      </w:r>
-      <w:r>
-        <w:rPr>
-          <w:rFonts w:hint="eastAsia"/>
-        </w:rPr>
-        <w:t>exe</w:t>
-      </w:r>
-      <w:r>
-        <w:rPr>
-          <w:rFonts w:hint="eastAsia"/>
-        </w:rPr>
-        <w:t>，点击安装，成功后提示：</w:t>
-      </w:r>
-    </w:p>
-    <w:p>
-      <w:pPr>
-        <w:pStyle w:val="a3"/>
-        <w:spacing w:line="360" w:lineRule="auto"/>
-        <w:ind w:left="360"/>
+      </w:pPr>
+      <w:r>
+        <w:t xml:space="preserve">7. </w:t>
+      </w:r>
+      <w:r>
+        <w:rPr>
+          <w:rFonts w:hint="eastAsia"/>
+        </w:rPr>
+        <w:t>浏览器中打印机的配置项</w:t>
+      </w:r>
+    </w:p>
+    <w:p>
+      <w:pPr>
+        <w:spacing w:line="360" w:lineRule="auto"/>
+        <w:ind w:firstLine="210"/>
+      </w:pPr>
+      <w:r>
+        <w:rPr>
+          <w:rFonts w:hint="eastAsia"/>
+        </w:rPr>
+        <w:t>完成打印机的本地配置之后，</w:t>
+      </w:r>
+      <w:r>
+        <w:t>进入</w:t>
+      </w:r>
+      <w:r>
+        <w:rPr>
+          <w:rFonts w:hint="eastAsia"/>
+        </w:rPr>
+        <w:t>浏览器，在打印二维码时，</w:t>
+      </w:r>
+      <w:r>
+        <w:t>会</w:t>
+      </w:r>
+      <w:r>
+        <w:rPr>
+          <w:rFonts w:hint="eastAsia"/>
+        </w:rPr>
+        <w:t>弹出浏览器</w:t>
+      </w:r>
+      <w:r>
+        <w:t>打印</w:t>
+      </w:r>
+      <w:r>
+        <w:rPr>
+          <w:rFonts w:hint="eastAsia"/>
+        </w:rPr>
+        <w:t>设置</w:t>
+      </w:r>
+      <w:r>
+        <w:t>，在左侧的设置栏，按以下配置内容修改浏览器打印设置：</w:t>
+      </w:r>
+    </w:p>
+    <w:p>
+      <w:pPr>
+        <w:spacing w:line="360" w:lineRule="auto"/>
+        <w:ind w:firstLine="210"/>
         <w:jc w:val="center"/>
+        <w:rPr>
+          <w:rFonts w:hint="eastAsia"/>
+        </w:rPr>
       </w:pPr>
       <w:r>
         <w:rPr>
@@ -3274,10 +3198,10 @@
         </w:rPr>
         <w:lastRenderedPageBreak/>
         <w:drawing>
-          <wp:inline distT="0" distB="0" distL="0" distR="0" wp14:anchorId="56E52567" wp14:editId="2FD8B29E">
-            <wp:extent cx="2592125" cy="1682716"/>
-            <wp:effectExtent l="0" t="0" r="0" b="0"/>
-            <wp:docPr id="25" name="图片 25"/>
+          <wp:inline distT="0" distB="0" distL="0" distR="0" wp14:anchorId="4D85A99C" wp14:editId="1BC89B2B">
+            <wp:extent cx="2904762" cy="4361905"/>
+            <wp:effectExtent l="0" t="0" r="0" b="635"/>
+            <wp:docPr id="24" name="图片 24"/>
             <wp:cNvGraphicFramePr>
               <a:graphicFrameLocks xmlns:a="http://schemas.openxmlformats.org/drawingml/2006/main" noChangeAspect="1"/>
             </wp:cNvGraphicFramePr>
@@ -3289,7 +3213,7 @@
                     <pic:cNvPicPr/>
                   </pic:nvPicPr>
                   <pic:blipFill>
-                    <a:blip r:embed="rId33"/>
+                    <a:blip r:embed="rId32"/>
                     <a:stretch>
                       <a:fillRect/>
                     </a:stretch>
@@ -3297,7 +3221,7 @@
                   <pic:spPr>
                     <a:xfrm>
                       <a:off x="0" y="0"/>
-                      <a:ext cx="2625618" cy="1704459"/>
+                      <a:ext cx="2904762" cy="4361905"/>
                     </a:xfrm>
                     <a:prstGeom prst="rect">
                       <a:avLst/>
@@ -3309,25 +3233,86 @@
           </wp:inline>
         </w:drawing>
       </w:r>
-    </w:p>
-    <w:p>
-      <w:pPr>
-        <w:pStyle w:val="a3"/>
-        <w:spacing w:line="360" w:lineRule="auto"/>
-        <w:ind w:left="360"/>
-        <w:jc w:val="center"/>
-      </w:pPr>
-      <w:r>
-        <w:rPr>
-          <w:rFonts w:hint="eastAsia"/>
-        </w:rPr>
-        <w:t>图</w:t>
-      </w:r>
-      <w:r>
-        <w:rPr>
-          <w:rFonts w:hint="eastAsia"/>
-        </w:rPr>
-        <w:t>20</w:t>
+      <w:bookmarkStart w:id="0" w:name="_GoBack"/>
+      <w:bookmarkEnd w:id="0"/>
+    </w:p>
+    <w:p>
+      <w:pPr>
+        <w:spacing w:line="360" w:lineRule="auto"/>
+        <w:rPr>
+          <w:color w:val="4472C4" w:themeColor="accent1"/>
+        </w:rPr>
+      </w:pPr>
+      <w:r>
+        <w:rPr>
+          <w:rFonts w:hint="eastAsia"/>
+          <w:color w:val="4472C4" w:themeColor="accent1"/>
+        </w:rPr>
+        <w:t>至此，打印机设置完毕。</w:t>
+      </w:r>
+    </w:p>
+    <w:p>
+      <w:pPr>
+        <w:spacing w:line="360" w:lineRule="auto"/>
+        <w:rPr>
+          <w:color w:val="4472C4" w:themeColor="accent1"/>
+        </w:rPr>
+      </w:pPr>
+    </w:p>
+    <w:p>
+      <w:pPr>
+        <w:pStyle w:val="2"/>
+        <w:spacing w:line="360" w:lineRule="auto"/>
+      </w:pPr>
+      <w:r>
+        <w:rPr>
+          <w:rFonts w:hint="eastAsia"/>
+        </w:rPr>
+        <w:t>五、二维码扫码枪驱动安装</w:t>
+      </w:r>
+    </w:p>
+    <w:p>
+      <w:pPr>
+        <w:spacing w:line="360" w:lineRule="auto"/>
+      </w:pPr>
+      <w:r>
+        <w:rPr>
+          <w:rFonts w:hint="eastAsia"/>
+        </w:rPr>
+        <w:t>型号：</w:t>
+      </w:r>
+      <w:r>
+        <w:t>ScanHome ZD5800</w:t>
+      </w:r>
+    </w:p>
+    <w:p>
+      <w:pPr>
+        <w:spacing w:line="360" w:lineRule="auto"/>
+      </w:pPr>
+      <w:r>
+        <w:rPr>
+          <w:rFonts w:hint="eastAsia"/>
+        </w:rPr>
+        <w:t>网店地址：</w:t>
+      </w:r>
+      <w:hyperlink r:id="rId33" w:history="1">
+        <w:r>
+          <w:rPr>
+            <w:rStyle w:val="a4"/>
+          </w:rPr>
+          <w:t>https://item.jd.com/10382731111.html</w:t>
+        </w:r>
+      </w:hyperlink>
+    </w:p>
+    <w:p>
+      <w:pPr>
+        <w:spacing w:line="360" w:lineRule="auto"/>
+      </w:pPr>
+      <w:r>
+        <w:rPr>
+          <w:rFonts w:hint="eastAsia"/>
+        </w:rPr>
+        <w:t>二维码扫描枪的基本配置已经设置好，需要在电脑上安装中文驱动，安装方法如下：</w:t>
       </w:r>
     </w:p>
     <w:p>
@@ -3343,7 +3328,46 @@
         <w:rPr>
           <w:rFonts w:hint="eastAsia"/>
         </w:rPr>
-        <w:t>用扫码枪连接电脑，用扫码枪扫描以下条码，进入串口模式：</w:t>
+        <w:t>打开</w:t>
+      </w:r>
+      <w:r>
+        <w:rPr>
+          <w:rFonts w:hint="eastAsia"/>
+        </w:rPr>
+        <w:t>USB-COM-DRIVER(MY</w:t>
+      </w:r>
+      <w:r>
+        <w:rPr>
+          <w:rFonts w:hint="eastAsia"/>
+        </w:rPr>
+        <w:t>电子新款二维驱动）</w:t>
+      </w:r>
+      <w:r>
+        <w:rPr>
+          <w:rFonts w:hint="eastAsia"/>
+        </w:rPr>
+        <w:t>文件夹，双击</w:t>
+      </w:r>
+      <w:r>
+        <w:rPr>
+          <w:rFonts w:hint="eastAsia"/>
+        </w:rPr>
+        <w:t>setup</w:t>
+      </w:r>
+      <w:r>
+        <w:t>.</w:t>
+      </w:r>
+      <w:r>
+        <w:rPr>
+          <w:rFonts w:hint="eastAsia"/>
+        </w:rPr>
+        <w:t>exe</w:t>
+      </w:r>
+      <w:r>
+        <w:rPr>
+          <w:rFonts w:hint="eastAsia"/>
+        </w:rPr>
+        <w:t>，点击安装，成功后提示：</w:t>
       </w:r>
     </w:p>
     <w:p>
@@ -3357,11 +3381,12 @@
         <w:rPr>
           <w:noProof/>
         </w:rPr>
+        <w:lastRenderedPageBreak/>
         <w:drawing>
-          <wp:inline distT="0" distB="0" distL="0" distR="0" wp14:anchorId="274914D7" wp14:editId="39B153D9">
-            <wp:extent cx="2377440" cy="733465"/>
-            <wp:effectExtent l="0" t="0" r="3810" b="9525"/>
-            <wp:docPr id="26" name="图片 26"/>
+          <wp:inline distT="0" distB="0" distL="0" distR="0" wp14:anchorId="56E52567" wp14:editId="2FD8B29E">
+            <wp:extent cx="2592125" cy="1682716"/>
+            <wp:effectExtent l="0" t="0" r="0" b="0"/>
+            <wp:docPr id="25" name="图片 25"/>
             <wp:cNvGraphicFramePr>
               <a:graphicFrameLocks xmlns:a="http://schemas.openxmlformats.org/drawingml/2006/main" noChangeAspect="1"/>
             </wp:cNvGraphicFramePr>
@@ -3381,7 +3406,7 @@
                   <pic:spPr>
                     <a:xfrm>
                       <a:off x="0" y="0"/>
-                      <a:ext cx="2409431" cy="743335"/>
+                      <a:ext cx="2625618" cy="1704459"/>
                     </a:xfrm>
                     <a:prstGeom prst="rect">
                       <a:avLst/>
@@ -3411,7 +3436,7 @@
         <w:rPr>
           <w:rFonts w:hint="eastAsia"/>
         </w:rPr>
-        <w:t>21</w:t>
+        <w:t>20</w:t>
       </w:r>
     </w:p>
     <w:p>
@@ -3427,52 +3452,70 @@
         <w:rPr>
           <w:rFonts w:hint="eastAsia"/>
         </w:rPr>
-        <w:t>关闭</w:t>
-      </w:r>
-      <w:r>
-        <w:rPr>
-          <w:rFonts w:hint="eastAsia"/>
-        </w:rPr>
-        <w:t>360</w:t>
-      </w:r>
-      <w:r>
-        <w:rPr>
-          <w:rFonts w:hint="eastAsia"/>
-        </w:rPr>
-        <w:t>等杀毒软件，进入</w:t>
-      </w:r>
-      <w:r>
-        <w:rPr>
-          <w:rFonts w:hint="eastAsia"/>
-        </w:rPr>
-        <w:t>MeiYing</w:t>
-      </w:r>
-      <w:r>
-        <w:rPr>
-          <w:rFonts w:hint="eastAsia"/>
-        </w:rPr>
-        <w:t>文件夹，双击</w:t>
-      </w:r>
-      <w:r>
-        <w:rPr>
-          <w:rFonts w:hint="eastAsia"/>
-        </w:rPr>
-        <w:t>MeiYing</w:t>
-      </w:r>
-      <w:r>
-        <w:t>.</w:t>
-      </w:r>
-      <w:r>
-        <w:rPr>
-          <w:rFonts w:hint="eastAsia"/>
-        </w:rPr>
-        <w:t>exe</w:t>
-      </w:r>
-      <w:r>
-        <w:rPr>
-          <w:rFonts w:hint="eastAsia"/>
-        </w:rPr>
-        <w:t>，完成后，桌面右下角会有一个图标：</w:t>
+        <w:t>扫描</w:t>
+      </w:r>
+      <w:r>
+        <w:t>进入</w:t>
+      </w:r>
+      <w:r>
+        <w:rPr>
+          <w:rFonts w:hint="eastAsia"/>
+        </w:rPr>
+        <w:t>设置</w:t>
+      </w:r>
+      <w:r>
+        <w:t>模式</w:t>
+      </w:r>
+      <w:r>
+        <w:rPr>
+          <w:rFonts w:hint="eastAsia"/>
+        </w:rPr>
+        <w:t xml:space="preserve"> -&gt; </w:t>
+      </w:r>
+      <w:r>
+        <w:rPr>
+          <w:rFonts w:hint="eastAsia"/>
+        </w:rPr>
+        <w:t>扫描</w:t>
+      </w:r>
+      <w:r>
+        <w:t>说明树上的</w:t>
+      </w:r>
+      <w:r>
+        <w:rPr>
+          <w:rFonts w:hint="eastAsia"/>
+        </w:rPr>
+        <w:t>USB</w:t>
+      </w:r>
+      <w:r>
+        <w:rPr>
+          <w:rFonts w:hint="eastAsia"/>
+        </w:rPr>
+        <w:t>虚拟</w:t>
+      </w:r>
+      <w:r>
+        <w:t>串口串码</w:t>
+      </w:r>
+      <w:r>
+        <w:rPr>
+          <w:rFonts w:hint="eastAsia"/>
+        </w:rPr>
+        <w:t xml:space="preserve"> -&gt; </w:t>
+      </w:r>
+      <w:r>
+        <w:rPr>
+          <w:rFonts w:hint="eastAsia"/>
+        </w:rPr>
+        <w:t>退出设置</w:t>
+      </w:r>
+      <w:r>
+        <w:t>模式</w:t>
+      </w:r>
+      <w:r>
+        <w:rPr>
+          <w:rFonts w:hint="eastAsia"/>
+        </w:rPr>
+        <w:t>：</w:t>
       </w:r>
     </w:p>
     <w:p>
@@ -3487,10 +3530,10 @@
           <w:noProof/>
         </w:rPr>
         <w:drawing>
-          <wp:inline distT="0" distB="0" distL="0" distR="0" wp14:anchorId="62EA7A35" wp14:editId="585F1CF1">
-            <wp:extent cx="4742857" cy="323810"/>
-            <wp:effectExtent l="0" t="0" r="635" b="635"/>
-            <wp:docPr id="27" name="图片 27"/>
+          <wp:inline distT="0" distB="0" distL="0" distR="0" wp14:anchorId="274914D7" wp14:editId="39B153D9">
+            <wp:extent cx="2377440" cy="733465"/>
+            <wp:effectExtent l="0" t="0" r="3810" b="9525"/>
+            <wp:docPr id="26" name="图片 26"/>
             <wp:cNvGraphicFramePr>
               <a:graphicFrameLocks xmlns:a="http://schemas.openxmlformats.org/drawingml/2006/main" noChangeAspect="1"/>
             </wp:cNvGraphicFramePr>
@@ -3510,7 +3553,7 @@
                   <pic:spPr>
                     <a:xfrm>
                       <a:off x="0" y="0"/>
-                      <a:ext cx="4742857" cy="323810"/>
+                      <a:ext cx="2409431" cy="743335"/>
                     </a:xfrm>
                     <a:prstGeom prst="rect">
                       <a:avLst/>
@@ -3540,7 +3583,7 @@
         <w:rPr>
           <w:rFonts w:hint="eastAsia"/>
         </w:rPr>
-        <w:t>22</w:t>
+        <w:t>21</w:t>
       </w:r>
     </w:p>
     <w:p>
@@ -3556,7 +3599,52 @@
         <w:rPr>
           <w:rFonts w:hint="eastAsia"/>
         </w:rPr>
-        <w:t>打开后出现如下界面：</w:t>
+        <w:t>关闭</w:t>
+      </w:r>
+      <w:r>
+        <w:rPr>
+          <w:rFonts w:hint="eastAsia"/>
+        </w:rPr>
+        <w:t>360</w:t>
+      </w:r>
+      <w:r>
+        <w:rPr>
+          <w:rFonts w:hint="eastAsia"/>
+        </w:rPr>
+        <w:t>等杀毒软件，进入</w:t>
+      </w:r>
+      <w:r>
+        <w:rPr>
+          <w:rFonts w:hint="eastAsia"/>
+        </w:rPr>
+        <w:t>MeiYing</w:t>
+      </w:r>
+      <w:r>
+        <w:rPr>
+          <w:rFonts w:hint="eastAsia"/>
+        </w:rPr>
+        <w:t>文件夹，双击</w:t>
+      </w:r>
+      <w:r>
+        <w:rPr>
+          <w:rFonts w:hint="eastAsia"/>
+        </w:rPr>
+        <w:t>MeiYing</w:t>
+      </w:r>
+      <w:r>
+        <w:t>.</w:t>
+      </w:r>
+      <w:r>
+        <w:rPr>
+          <w:rFonts w:hint="eastAsia"/>
+        </w:rPr>
+        <w:t>exe</w:t>
+      </w:r>
+      <w:r>
+        <w:rPr>
+          <w:rFonts w:hint="eastAsia"/>
+        </w:rPr>
+        <w:t>，完成后，桌面右下角会有一个图标：</w:t>
       </w:r>
     </w:p>
     <w:p>
@@ -3571,10 +3659,10 @@
           <w:noProof/>
         </w:rPr>
         <w:drawing>
-          <wp:inline distT="0" distB="0" distL="0" distR="0" wp14:anchorId="53E633A6" wp14:editId="415848F0">
-            <wp:extent cx="2043485" cy="1618331"/>
-            <wp:effectExtent l="0" t="0" r="0" b="1270"/>
-            <wp:docPr id="28" name="图片 28"/>
+          <wp:inline distT="0" distB="0" distL="0" distR="0" wp14:anchorId="62EA7A35" wp14:editId="585F1CF1">
+            <wp:extent cx="4742857" cy="323810"/>
+            <wp:effectExtent l="0" t="0" r="635" b="635"/>
+            <wp:docPr id="27" name="图片 27"/>
             <wp:cNvGraphicFramePr>
               <a:graphicFrameLocks xmlns:a="http://schemas.openxmlformats.org/drawingml/2006/main" noChangeAspect="1"/>
             </wp:cNvGraphicFramePr>
@@ -3594,6 +3682,90 @@
                   <pic:spPr>
                     <a:xfrm>
                       <a:off x="0" y="0"/>
+                      <a:ext cx="4742857" cy="323810"/>
+                    </a:xfrm>
+                    <a:prstGeom prst="rect">
+                      <a:avLst/>
+                    </a:prstGeom>
+                  </pic:spPr>
+                </pic:pic>
+              </a:graphicData>
+            </a:graphic>
+          </wp:inline>
+        </w:drawing>
+      </w:r>
+    </w:p>
+    <w:p>
+      <w:pPr>
+        <w:pStyle w:val="a3"/>
+        <w:spacing w:line="360" w:lineRule="auto"/>
+        <w:ind w:left="360"/>
+        <w:jc w:val="center"/>
+      </w:pPr>
+      <w:r>
+        <w:rPr>
+          <w:rFonts w:hint="eastAsia"/>
+        </w:rPr>
+        <w:t>图</w:t>
+      </w:r>
+      <w:r>
+        <w:rPr>
+          <w:rFonts w:hint="eastAsia"/>
+        </w:rPr>
+        <w:t>22</w:t>
+      </w:r>
+    </w:p>
+    <w:p>
+      <w:pPr>
+        <w:pStyle w:val="a3"/>
+        <w:numPr>
+          <w:ilvl w:val="0"/>
+          <w:numId w:val="5"/>
+        </w:numPr>
+        <w:spacing w:line="360" w:lineRule="auto"/>
+      </w:pPr>
+      <w:r>
+        <w:rPr>
+          <w:rFonts w:hint="eastAsia"/>
+        </w:rPr>
+        <w:t>打开后出现如下界面：</w:t>
+      </w:r>
+    </w:p>
+    <w:p>
+      <w:pPr>
+        <w:pStyle w:val="a3"/>
+        <w:spacing w:line="360" w:lineRule="auto"/>
+        <w:ind w:left="360"/>
+        <w:jc w:val="center"/>
+      </w:pPr>
+      <w:r>
+        <w:rPr>
+          <w:noProof/>
+        </w:rPr>
+        <w:drawing>
+          <wp:inline distT="0" distB="0" distL="0" distR="0" wp14:anchorId="53E633A6" wp14:editId="415848F0">
+            <wp:extent cx="2043485" cy="1618331"/>
+            <wp:effectExtent l="0" t="0" r="0" b="1270"/>
+            <wp:docPr id="28" name="图片 28"/>
+            <wp:cNvGraphicFramePr>
+              <a:graphicFrameLocks xmlns:a="http://schemas.openxmlformats.org/drawingml/2006/main" noChangeAspect="1"/>
+            </wp:cNvGraphicFramePr>
+            <a:graphic xmlns:a="http://schemas.openxmlformats.org/drawingml/2006/main">
+              <a:graphicData uri="http://schemas.openxmlformats.org/drawingml/2006/picture">
+                <pic:pic xmlns:pic="http://schemas.openxmlformats.org/drawingml/2006/picture">
+                  <pic:nvPicPr>
+                    <pic:cNvPr id="1" name=""/>
+                    <pic:cNvPicPr/>
+                  </pic:nvPicPr>
+                  <pic:blipFill>
+                    <a:blip r:embed="rId37"/>
+                    <a:stretch>
+                      <a:fillRect/>
+                    </a:stretch>
+                  </pic:blipFill>
+                  <pic:spPr>
+                    <a:xfrm>
+                      <a:off x="0" y="0"/>
                       <a:ext cx="2062088" cy="1633063"/>
                     </a:xfrm>
                     <a:prstGeom prst="rect">
@@ -3697,8 +3869,6 @@
         <w:lastRenderedPageBreak/>
         <w:t>六、软件运行</w:t>
       </w:r>
-      <w:bookmarkStart w:id="0" w:name="_GoBack"/>
-      <w:bookmarkEnd w:id="0"/>
     </w:p>
     <w:p>
       <w:pPr>
@@ -3955,9 +4125,6 @@
     <w:p>
       <w:pPr>
         <w:spacing w:line="360" w:lineRule="auto"/>
-        <w:rPr>
-          <w:rFonts w:hint="eastAsia"/>
-        </w:rPr>
       </w:pPr>
     </w:p>
     <w:p>
@@ -4082,7 +4249,7 @@
                     </pic:cNvPicPr>
                   </pic:nvPicPr>
                   <pic:blipFill>
-                    <a:blip r:embed="rId37">
+                    <a:blip r:embed="rId38">
                       <a:extLst>
                         <a:ext uri="{28A0092B-C50C-407E-A947-70E740481C1C}">
                           <a14:useLocalDpi xmlns:a14="http://schemas.microsoft.com/office/drawing/2010/main" val="0"/>
@@ -4242,7 +4409,7 @@
                     </pic:cNvPicPr>
                   </pic:nvPicPr>
                   <pic:blipFill>
-                    <a:blip r:embed="rId38">
+                    <a:blip r:embed="rId39" cstate="hqprint">
                       <a:extLst>
                         <a:ext uri="{28A0092B-C50C-407E-A947-70E740481C1C}">
                           <a14:useLocalDpi xmlns:a14="http://schemas.microsoft.com/office/drawing/2010/main" val="0"/>
@@ -4348,7 +4515,7 @@
                     </pic:cNvPicPr>
                   </pic:nvPicPr>
                   <pic:blipFill>
-                    <a:blip r:embed="rId39">
+                    <a:blip r:embed="rId40">
                       <a:extLst>
                         <a:ext uri="{28A0092B-C50C-407E-A947-70E740481C1C}">
                           <a14:useLocalDpi xmlns:a14="http://schemas.microsoft.com/office/drawing/2010/main" val="0"/>
@@ -4497,7 +4664,7 @@
                     </pic:cNvPicPr>
                   </pic:nvPicPr>
                   <pic:blipFill>
-                    <a:blip r:embed="rId40">
+                    <a:blip r:embed="rId41">
                       <a:extLst>
                         <a:ext uri="{28A0092B-C50C-407E-A947-70E740481C1C}">
                           <a14:useLocalDpi xmlns:a14="http://schemas.microsoft.com/office/drawing/2010/main" val="0"/>
@@ -4646,7 +4813,7 @@
                     </pic:cNvPicPr>
                   </pic:nvPicPr>
                   <pic:blipFill>
-                    <a:blip r:embed="rId41">
+                    <a:blip r:embed="rId42">
                       <a:extLst>
                         <a:ext uri="{28A0092B-C50C-407E-A947-70E740481C1C}">
                           <a14:useLocalDpi xmlns:a14="http://schemas.microsoft.com/office/drawing/2010/main" val="0"/>
@@ -4850,7 +5017,7 @@
                     </pic:cNvPicPr>
                   </pic:nvPicPr>
                   <pic:blipFill>
-                    <a:blip r:embed="rId42">
+                    <a:blip r:embed="rId43">
                       <a:extLst>
                         <a:ext uri="{28A0092B-C50C-407E-A947-70E740481C1C}">
                           <a14:useLocalDpi xmlns:a14="http://schemas.microsoft.com/office/drawing/2010/main" val="0"/>
@@ -5010,7 +5177,7 @@
                     </pic:cNvPicPr>
                   </pic:nvPicPr>
                   <pic:blipFill>
-                    <a:blip r:embed="rId43">
+                    <a:blip r:embed="rId44">
                       <a:extLst>
                         <a:ext uri="{28A0092B-C50C-407E-A947-70E740481C1C}">
                           <a14:useLocalDpi xmlns:a14="http://schemas.microsoft.com/office/drawing/2010/main" val="0"/>
@@ -5222,7 +5389,7 @@
                     </pic:cNvPicPr>
                   </pic:nvPicPr>
                   <pic:blipFill>
-                    <a:blip r:embed="rId44">
+                    <a:blip r:embed="rId45">
                       <a:extLst>
                         <a:ext uri="{28A0092B-C50C-407E-A947-70E740481C1C}">
                           <a14:useLocalDpi xmlns:a14="http://schemas.microsoft.com/office/drawing/2010/main" val="0"/>
@@ -5402,7 +5569,7 @@
                     <pic:cNvPicPr/>
                   </pic:nvPicPr>
                   <pic:blipFill>
-                    <a:blip r:embed="rId45"/>
+                    <a:blip r:embed="rId46"/>
                     <a:stretch>
                       <a:fillRect/>
                     </a:stretch>
@@ -5559,7 +5726,7 @@
                     </pic:cNvPicPr>
                   </pic:nvPicPr>
                   <pic:blipFill>
-                    <a:blip r:embed="rId46">
+                    <a:blip r:embed="rId47">
                       <a:extLst>
                         <a:ext uri="{28A0092B-C50C-407E-A947-70E740481C1C}">
                           <a14:useLocalDpi xmlns:a14="http://schemas.microsoft.com/office/drawing/2010/main" val="0"/>
@@ -5726,7 +5893,7 @@
                     </pic:cNvPicPr>
                   </pic:nvPicPr>
                   <pic:blipFill>
-                    <a:blip r:embed="rId47">
+                    <a:blip r:embed="rId48">
                       <a:extLst>
                         <a:ext uri="{28A0092B-C50C-407E-A947-70E740481C1C}">
                           <a14:useLocalDpi xmlns:a14="http://schemas.microsoft.com/office/drawing/2010/main" val="0"/>
@@ -5842,7 +6009,7 @@
                     </pic:cNvPicPr>
                   </pic:nvPicPr>
                   <pic:blipFill>
-                    <a:blip r:embed="rId48">
+                    <a:blip r:embed="rId49">
                       <a:extLst>
                         <a:ext uri="{28A0092B-C50C-407E-A947-70E740481C1C}">
                           <a14:useLocalDpi xmlns:a14="http://schemas.microsoft.com/office/drawing/2010/main" val="0"/>
@@ -6193,7 +6360,7 @@
                     </pic:cNvPicPr>
                   </pic:nvPicPr>
                   <pic:blipFill>
-                    <a:blip r:embed="rId49">
+                    <a:blip r:embed="rId50">
                       <a:extLst>
                         <a:ext uri="{28A0092B-C50C-407E-A947-70E740481C1C}">
                           <a14:useLocalDpi xmlns:a14="http://schemas.microsoft.com/office/drawing/2010/main" val="0"/>
@@ -6656,7 +6823,7 @@
                     </pic:cNvPicPr>
                   </pic:nvPicPr>
                   <pic:blipFill>
-                    <a:blip r:embed="rId50">
+                    <a:blip r:embed="rId51">
                       <a:extLst>
                         <a:ext uri="{28A0092B-C50C-407E-A947-70E740481C1C}">
                           <a14:useLocalDpi xmlns:a14="http://schemas.microsoft.com/office/drawing/2010/main" val="0"/>
@@ -6804,7 +6971,7 @@
                     </pic:cNvPicPr>
                   </pic:nvPicPr>
                   <pic:blipFill>
-                    <a:blip r:embed="rId51">
+                    <a:blip r:embed="rId52">
                       <a:extLst>
                         <a:ext uri="{28A0092B-C50C-407E-A947-70E740481C1C}">
                           <a14:useLocalDpi xmlns:a14="http://schemas.microsoft.com/office/drawing/2010/main" val="0"/>
@@ -7002,7 +7169,7 @@
                     </pic:cNvPicPr>
                   </pic:nvPicPr>
                   <pic:blipFill>
-                    <a:blip r:embed="rId52">
+                    <a:blip r:embed="rId53">
                       <a:extLst>
                         <a:ext uri="{28A0092B-C50C-407E-A947-70E740481C1C}">
                           <a14:useLocalDpi xmlns:a14="http://schemas.microsoft.com/office/drawing/2010/main" val="0"/>
@@ -7245,7 +7412,7 @@
                     </pic:cNvPicPr>
                   </pic:nvPicPr>
                   <pic:blipFill>
-                    <a:blip r:embed="rId53">
+                    <a:blip r:embed="rId54">
                       <a:extLst>
                         <a:ext uri="{28A0092B-C50C-407E-A947-70E740481C1C}">
                           <a14:useLocalDpi xmlns:a14="http://schemas.microsoft.com/office/drawing/2010/main" val="0"/>
@@ -7398,7 +7565,7 @@
                     </pic:cNvPicPr>
                   </pic:nvPicPr>
                   <pic:blipFill>
-                    <a:blip r:embed="rId54">
+                    <a:blip r:embed="rId55" cstate="hqprint">
                       <a:extLst>
                         <a:ext uri="{28A0092B-C50C-407E-A947-70E740481C1C}">
                           <a14:useLocalDpi xmlns:a14="http://schemas.microsoft.com/office/drawing/2010/main" val="0"/>
@@ -7617,7 +7784,7 @@
         </w:rPr>
         <w:t>邮箱：</w:t>
       </w:r>
-      <w:hyperlink r:id="rId55" w:history="1">
+      <w:hyperlink r:id="rId56" w:history="1">
         <w:r>
           <w:rPr>
             <w:rStyle w:val="a4"/>
@@ -7654,7 +7821,7 @@
         </w:rPr>
         <w:t>备用邮箱：</w:t>
       </w:r>
-      <w:hyperlink r:id="rId56" w:history="1">
+      <w:hyperlink r:id="rId57" w:history="1">
         <w:r>
           <w:rPr>
             <w:rStyle w:val="a4"/>
@@ -7695,7 +7862,7 @@
 </file>
 
 <file path=word/endnotes.xml><?xml version="1.0" encoding="utf-8"?>
-<w:endnotes xmlns:wpc="http://schemas.microsoft.com/office/word/2010/wordprocessingCanvas" xmlns:cx="http://schemas.microsoft.com/office/drawing/2014/chartex" xmlns:cx1="http://schemas.microsoft.com/office/drawing/2015/9/8/chartex" xmlns:cx2="http://schemas.microsoft.com/office/drawing/2015/10/21/chartex" xmlns:cx3="http://schemas.microsoft.com/office/drawing/2016/5/9/chartex" xmlns:cx4="http://schemas.microsoft.com/office/drawing/2016/5/10/chartex" xmlns:cx5="http://schemas.microsoft.com/office/drawing/2016/5/11/chartex" xmlns:mc="http://schemas.openxmlformats.org/markup-compatibility/2006" xmlns:o="urn:schemas-microsoft-com:office:office" xmlns:r="http://schemas.openxmlformats.org/officeDocument/2006/relationships" xmlns:m="http://schemas.openxmlformats.org/officeDocument/2006/math" xmlns:v="urn:schemas-microsoft-com:vml" xmlns:wp14="http://schemas.microsoft.com/office/word/2010/wordprocessingDrawing" xmlns:wp="http://schemas.openxmlformats.org/drawingml/2006/wordprocessingDrawing" xmlns:w10="urn:schemas-microsoft-com:office:word" xmlns:w="http://schemas.openxmlformats.org/wordprocessingml/2006/main" xmlns:w14="http://schemas.microsoft.com/office/word/2010/wordml" xmlns:w15="http://schemas.microsoft.com/office/word/2012/wordml" xmlns:w16se="http://schemas.microsoft.com/office/word/2015/wordml/symex" xmlns:wpg="http://schemas.microsoft.com/office/word/2010/wordprocessingGroup" xmlns:wpi="http://schemas.microsoft.com/office/word/2010/wordprocessingInk" xmlns:wne="http://schemas.microsoft.com/office/word/2006/wordml" xmlns:wps="http://schemas.microsoft.com/office/word/2010/wordprocessingShape" mc:Ignorable="w14 w15 w16se wp14">
+<w:endnotes xmlns:wpc="http://schemas.microsoft.com/office/word/2010/wordprocessingCanvas" xmlns:cx="http://schemas.microsoft.com/office/drawing/2014/chartex" xmlns:mc="http://schemas.openxmlformats.org/markup-compatibility/2006" xmlns:o="urn:schemas-microsoft-com:office:office" xmlns:r="http://schemas.openxmlformats.org/officeDocument/2006/relationships" xmlns:m="http://schemas.openxmlformats.org/officeDocument/2006/math" xmlns:v="urn:schemas-microsoft-com:vml" xmlns:wp14="http://schemas.microsoft.com/office/word/2010/wordprocessingDrawing" xmlns:wp="http://schemas.openxmlformats.org/drawingml/2006/wordprocessingDrawing" xmlns:w10="urn:schemas-microsoft-com:office:word" xmlns:w="http://schemas.openxmlformats.org/wordprocessingml/2006/main" xmlns:w14="http://schemas.microsoft.com/office/word/2010/wordml" xmlns:w15="http://schemas.microsoft.com/office/word/2012/wordml" xmlns:w16se="http://schemas.microsoft.com/office/word/2015/wordml/symex" xmlns:wpg="http://schemas.microsoft.com/office/word/2010/wordprocessingGroup" xmlns:wpi="http://schemas.microsoft.com/office/word/2010/wordprocessingInk" xmlns:wne="http://schemas.microsoft.com/office/word/2006/wordml" xmlns:wps="http://schemas.microsoft.com/office/word/2010/wordprocessingShape" mc:Ignorable="w14 w15 w16se wp14">
   <w:endnote w:type="separator" w:id="-1">
     <w:p>
       <w:r>
@@ -7714,7 +7881,7 @@
 </file>
 
 <file path=word/footnotes.xml><?xml version="1.0" encoding="utf-8"?>
-<w:footnotes xmlns:wpc="http://schemas.microsoft.com/office/word/2010/wordprocessingCanvas" xmlns:cx="http://schemas.microsoft.com/office/drawing/2014/chartex" xmlns:cx1="http://schemas.microsoft.com/office/drawing/2015/9/8/chartex" xmlns:cx2="http://schemas.microsoft.com/office/drawing/2015/10/21/chartex" xmlns:cx3="http://schemas.microsoft.com/office/drawing/2016/5/9/chartex" xmlns:cx4="http://schemas.microsoft.com/office/drawing/2016/5/10/chartex" xmlns:cx5="http://schemas.microsoft.com/office/drawing/2016/5/11/chartex" xmlns:mc="http://schemas.openxmlformats.org/markup-compatibility/2006" xmlns:o="urn:schemas-microsoft-com:office:office" xmlns:r="http://schemas.openxmlformats.org/officeDocument/2006/relationships" xmlns:m="http://schemas.openxmlformats.org/officeDocument/2006/math" xmlns:v="urn:schemas-microsoft-com:vml" xmlns:wp14="http://schemas.microsoft.com/office/word/2010/wordprocessingDrawing" xmlns:wp="http://schemas.openxmlformats.org/drawingml/2006/wordprocessingDrawing" xmlns:w10="urn:schemas-microsoft-com:office:word" xmlns:w="http://schemas.openxmlformats.org/wordprocessingml/2006/main" xmlns:w14="http://schemas.microsoft.com/office/word/2010/wordml" xmlns:w15="http://schemas.microsoft.com/office/word/2012/wordml" xmlns:w16se="http://schemas.microsoft.com/office/word/2015/wordml/symex" xmlns:wpg="http://schemas.microsoft.com/office/word/2010/wordprocessingGroup" xmlns:wpi="http://schemas.microsoft.com/office/word/2010/wordprocessingInk" xmlns:wne="http://schemas.microsoft.com/office/word/2006/wordml" xmlns:wps="http://schemas.microsoft.com/office/word/2010/wordprocessingShape" mc:Ignorable="w14 w15 w16se wp14">
+<w:footnotes xmlns:wpc="http://schemas.microsoft.com/office/word/2010/wordprocessingCanvas" xmlns:cx="http://schemas.microsoft.com/office/drawing/2014/chartex" xmlns:mc="http://schemas.openxmlformats.org/markup-compatibility/2006" xmlns:o="urn:schemas-microsoft-com:office:office" xmlns:r="http://schemas.openxmlformats.org/officeDocument/2006/relationships" xmlns:m="http://schemas.openxmlformats.org/officeDocument/2006/math" xmlns:v="urn:schemas-microsoft-com:vml" xmlns:wp14="http://schemas.microsoft.com/office/word/2010/wordprocessingDrawing" xmlns:wp="http://schemas.openxmlformats.org/drawingml/2006/wordprocessingDrawing" xmlns:w10="urn:schemas-microsoft-com:office:word" xmlns:w="http://schemas.openxmlformats.org/wordprocessingml/2006/main" xmlns:w14="http://schemas.microsoft.com/office/word/2010/wordml" xmlns:w15="http://schemas.microsoft.com/office/word/2012/wordml" xmlns:w16se="http://schemas.microsoft.com/office/word/2015/wordml/symex" xmlns:wpg="http://schemas.microsoft.com/office/word/2010/wordprocessingGroup" xmlns:wpi="http://schemas.microsoft.com/office/word/2010/wordprocessingInk" xmlns:wne="http://schemas.microsoft.com/office/word/2006/wordml" xmlns:wps="http://schemas.microsoft.com/office/word/2010/wordprocessingShape" mc:Ignorable="w14 w15 w16se wp14">
   <w:footnote w:type="separator" w:id="-1">
     <w:p>
       <w:r>
@@ -7733,7 +7900,7 @@
 </file>
 
 <file path=word/numbering.xml><?xml version="1.0" encoding="utf-8"?>
-<w:numbering xmlns:wpc="http://schemas.microsoft.com/office/word/2010/wordprocessingCanvas" xmlns:cx="http://schemas.microsoft.com/office/drawing/2014/chartex" xmlns:cx1="http://schemas.microsoft.com/office/drawing/2015/9/8/chartex" xmlns:cx2="http://schemas.microsoft.com/office/drawing/2015/10/21/chartex" xmlns:cx3="http://schemas.microsoft.com/office/drawing/2016/5/9/chartex" xmlns:cx4="http://schemas.microsoft.com/office/drawing/2016/5/10/chartex" xmlns:cx5="http://schemas.microsoft.com/office/drawing/2016/5/11/chartex" xmlns:mc="http://schemas.openxmlformats.org/markup-compatibility/2006" xmlns:o="urn:schemas-microsoft-com:office:office" xmlns:r="http://schemas.openxmlformats.org/officeDocument/2006/relationships" xmlns:m="http://schemas.openxmlformats.org/officeDocument/2006/math" xmlns:v="urn:schemas-microsoft-com:vml" xmlns:wp14="http://schemas.microsoft.com/office/word/2010/wordprocessingDrawing" xmlns:wp="http://schemas.openxmlformats.org/drawingml/2006/wordprocessingDrawing" xmlns:w10="urn:schemas-microsoft-com:office:word" xmlns:w="http://schemas.openxmlformats.org/wordprocessingml/2006/main" xmlns:w14="http://schemas.microsoft.com/office/word/2010/wordml" xmlns:w15="http://schemas.microsoft.com/office/word/2012/wordml" xmlns:w16se="http://schemas.microsoft.com/office/word/2015/wordml/symex" xmlns:wpg="http://schemas.microsoft.com/office/word/2010/wordprocessingGroup" xmlns:wpi="http://schemas.microsoft.com/office/word/2010/wordprocessingInk" xmlns:wne="http://schemas.microsoft.com/office/word/2006/wordml" xmlns:wps="http://schemas.microsoft.com/office/word/2010/wordprocessingShape" mc:Ignorable="w14 w15 w16se wp14">
+<w:numbering xmlns:wpc="http://schemas.microsoft.com/office/word/2010/wordprocessingCanvas" xmlns:cx="http://schemas.microsoft.com/office/drawing/2014/chartex" xmlns:mc="http://schemas.openxmlformats.org/markup-compatibility/2006" xmlns:o="urn:schemas-microsoft-com:office:office" xmlns:r="http://schemas.openxmlformats.org/officeDocument/2006/relationships" xmlns:m="http://schemas.openxmlformats.org/officeDocument/2006/math" xmlns:v="urn:schemas-microsoft-com:vml" xmlns:wp14="http://schemas.microsoft.com/office/word/2010/wordprocessingDrawing" xmlns:wp="http://schemas.openxmlformats.org/drawingml/2006/wordprocessingDrawing" xmlns:w10="urn:schemas-microsoft-com:office:word" xmlns:w="http://schemas.openxmlformats.org/wordprocessingml/2006/main" xmlns:w14="http://schemas.microsoft.com/office/word/2010/wordml" xmlns:w15="http://schemas.microsoft.com/office/word/2012/wordml" xmlns:w16se="http://schemas.microsoft.com/office/word/2015/wordml/symex" xmlns:wpg="http://schemas.microsoft.com/office/word/2010/wordprocessingGroup" xmlns:wpi="http://schemas.microsoft.com/office/word/2010/wordprocessingInk" xmlns:wne="http://schemas.microsoft.com/office/word/2006/wordml" xmlns:wps="http://schemas.microsoft.com/office/word/2010/wordprocessingShape" mc:Ignorable="w14 w15 w16se wp14">
   <w:abstractNum w:abstractNumId="0" w15:restartNumberingAfterBreak="0">
     <w:nsid w:val="2FDC446D"/>
     <w:multiLevelType w:val="hybridMultilevel"/>
@@ -8395,7 +8562,7 @@
     </w:rPrDefault>
     <w:pPrDefault/>
   </w:docDefaults>
-  <w:latentStyles w:defLockedState="0" w:defUIPriority="99" w:defSemiHidden="0" w:defUnhideWhenUsed="0" w:defQFormat="0" w:count="374">
+  <w:latentStyles w:defLockedState="0" w:defUIPriority="99" w:defSemiHidden="0" w:defUnhideWhenUsed="0" w:defQFormat="0" w:count="371">
     <w:lsdException w:name="Normal" w:uiPriority="0" w:qFormat="1"/>
     <w:lsdException w:name="heading 1" w:uiPriority="9" w:qFormat="1"/>
     <w:lsdException w:name="heading 2" w:semiHidden="1" w:uiPriority="9" w:unhideWhenUsed="1" w:qFormat="1"/>
@@ -8767,8 +8934,6 @@
     <w:lsdException w:name="List Table 5 Dark Accent 6" w:uiPriority="50"/>
     <w:lsdException w:name="List Table 6 Colorful Accent 6" w:uiPriority="51"/>
     <w:lsdException w:name="List Table 7 Colorful Accent 6" w:uiPriority="52"/>
-    <w:lsdException w:name="Mention" w:semiHidden="1" w:unhideWhenUsed="1"/>
-    <w:lsdException w:name="Smart Hyperlink" w:semiHidden="1" w:unhideWhenUsed="1"/>
   </w:latentStyles>
   <w:style w:type="paragraph" w:default="1" w:styleId="a">
     <w:name w:val="Normal"/>

</xml_diff>